<commit_message>
upgrade evidencia individual OS1.2 y OS1.3
</commit_message>
<xml_diff>
--- a/Fase 1/Evidencias Individuales/Orellana_Sebastian_1.3_APT122_AutoevaluacionFase1.docx
+++ b/Fase 1/Evidencias Individuales/Orellana_Sebastian_1.3_APT122_AutoevaluacionFase1.docx
@@ -4,6 +4,7 @@
   <w:body>
     <w:p>
       <w:pPr>
+        <w:ind w:left="720" w:hanging="720"/>
         <w:rPr>
           <w:rFonts w:ascii="Calibri" w:eastAsia="Calibri" w:hAnsi="Calibri" w:cs="Calibri"/>
           <w:b/>
@@ -1800,15 +1801,7 @@
                 <w:rFonts w:ascii="Calibri" w:eastAsia="Calibri" w:hAnsi="Calibri" w:cs="Calibri"/>
                 <w:color w:val="3B3838"/>
               </w:rPr>
-              <w:t xml:space="preserve"> Establece objetivos y una metodología para el Proyecto APT que </w:t>
-            </w:r>
-            <w:r>
-              <w:rPr>
-                <w:rFonts w:ascii="Calibri" w:eastAsia="Calibri" w:hAnsi="Calibri" w:cs="Calibri"/>
-                <w:color w:val="3B3838"/>
-              </w:rPr>
-              <w:lastRenderedPageBreak/>
-              <w:t>sean coherentes con la situación a abordar.</w:t>
+              <w:t xml:space="preserve"> Establece objetivos y una metodología para el Proyecto APT que sean coherentes con la situación a abordar.</w:t>
             </w:r>
           </w:p>
         </w:tc>
@@ -1842,7 +1835,6 @@
                 <w:rFonts w:ascii="Calibri" w:eastAsia="Calibri" w:hAnsi="Calibri" w:cs="Calibri"/>
                 <w:color w:val="3B3838"/>
               </w:rPr>
-              <w:lastRenderedPageBreak/>
               <w:t>5. Formula objetivos claros, concisos y coherentes con la disciplina y la situación a abordar.</w:t>
             </w:r>
           </w:p>
@@ -3031,7 +3023,15 @@
                 <w:rFonts w:ascii="Calibri" w:eastAsia="Calibri" w:hAnsi="Calibri" w:cs="Calibri"/>
                 <w:color w:val="000000"/>
               </w:rPr>
-              <w:t>, las conclusiones y la reflexión en inglés con ideas completas que se conectan en secuencia lógica, utilizando estructuras gramaticales y vocabulario en forma correcta y pertinente al tema a un nivel intermedio alto.</w:t>
+              <w:t xml:space="preserve">, las conclusiones y la reflexión en inglés con ideas completas que se conectan </w:t>
+            </w:r>
+            <w:r>
+              <w:rPr>
+                <w:rFonts w:ascii="Calibri" w:eastAsia="Calibri" w:hAnsi="Calibri" w:cs="Calibri"/>
+                <w:color w:val="000000"/>
+              </w:rPr>
+              <w:lastRenderedPageBreak/>
+              <w:t>en secuencia lógica, utilizando estructuras gramaticales y vocabulario en forma correcta y pertinente al tema a un nivel intermedio alto.</w:t>
             </w:r>
           </w:p>
         </w:tc>
@@ -6569,7 +6569,15 @@
                 <w:rFonts w:ascii="Calibri" w:eastAsia="Calibri" w:hAnsi="Calibri" w:cs="Calibri"/>
                 <w:color w:val="000000"/>
               </w:rPr>
-              <w:t>Describí brevemente en qué consiste el proyecto APT, señalando la relevancia, impacto o beneficio (real o simulado) que tendría, pero no queda clara la relación con el campo laboral de mi carrera.</w:t>
+              <w:t xml:space="preserve">Describí brevemente en qué consiste el proyecto APT, señalando la relevancia, impacto o beneficio (real o simulado) que tendría, pero no queda clara la relación con el </w:t>
+            </w:r>
+            <w:r>
+              <w:rPr>
+                <w:rFonts w:ascii="Calibri" w:eastAsia="Calibri" w:hAnsi="Calibri" w:cs="Calibri"/>
+                <w:color w:val="000000"/>
+              </w:rPr>
+              <w:lastRenderedPageBreak/>
+              <w:t>campo laboral de mi carrera.</w:t>
             </w:r>
           </w:p>
         </w:tc>
@@ -6590,6 +6598,7 @@
                 <w:rFonts w:ascii="Calibri" w:eastAsia="Calibri" w:hAnsi="Calibri" w:cs="Calibri"/>
                 <w:color w:val="000000"/>
               </w:rPr>
+              <w:lastRenderedPageBreak/>
               <w:t xml:space="preserve">Describí brevemente en qué consiste el proyecto APT, pero no lo justifiqué ni relaciona con el campo laboral de mi carrera. </w:t>
             </w:r>
           </w:p>
@@ -6677,15 +6686,7 @@
                 <w:rFonts w:ascii="Calibri" w:eastAsia="Calibri" w:hAnsi="Calibri" w:cs="Calibri"/>
                 <w:color w:val="000000"/>
               </w:rPr>
-              <w:t xml:space="preserve">Describí una relación coherente entre mi proyecto y el perfil de egreso de mi plan de estudio, especificando </w:t>
-            </w:r>
-            <w:r>
-              <w:rPr>
-                <w:rFonts w:ascii="Calibri" w:eastAsia="Calibri" w:hAnsi="Calibri" w:cs="Calibri"/>
-                <w:color w:val="000000"/>
-              </w:rPr>
-              <w:lastRenderedPageBreak/>
-              <w:t xml:space="preserve">cómo debo utilizar distintas competencias para desarrollar mi Proyecto APT. </w:t>
+              <w:t xml:space="preserve">Describí una relación coherente entre mi proyecto y el perfil de egreso de mi plan de estudio, especificando cómo debo utilizar distintas competencias para desarrollar mi Proyecto APT. </w:t>
             </w:r>
           </w:p>
         </w:tc>
@@ -6706,16 +6707,7 @@
                 <w:rFonts w:ascii="Calibri" w:eastAsia="Calibri" w:hAnsi="Calibri" w:cs="Calibri"/>
                 <w:color w:val="000000"/>
               </w:rPr>
-              <w:lastRenderedPageBreak/>
-              <w:t xml:space="preserve">Describí una relación coherente entre mi proyecto y el perfil de egreso de mi plan de estudio, pero no </w:t>
-            </w:r>
-            <w:r>
-              <w:rPr>
-                <w:rFonts w:ascii="Calibri" w:eastAsia="Calibri" w:hAnsi="Calibri" w:cs="Calibri"/>
-                <w:color w:val="000000"/>
-              </w:rPr>
-              <w:lastRenderedPageBreak/>
-              <w:t>especifique cómo debo utilizar distintas competencias para desarrollar mi Proyecto APT.</w:t>
+              <w:t>Describí una relación coherente entre mi proyecto y el perfil de egreso de mi plan de estudio, pero no especifique cómo debo utilizar distintas competencias para desarrollar mi Proyecto APT.</w:t>
             </w:r>
           </w:p>
         </w:tc>
@@ -6736,16 +6728,7 @@
                 <w:rFonts w:ascii="Calibri" w:eastAsia="Calibri" w:hAnsi="Calibri" w:cs="Calibri"/>
                 <w:color w:val="000000"/>
               </w:rPr>
-              <w:lastRenderedPageBreak/>
-              <w:t xml:space="preserve">Describí una relación que tiene elementos pero que no son coherentes entre mi proyecto y el perfil de </w:t>
-            </w:r>
-            <w:r>
-              <w:rPr>
-                <w:rFonts w:ascii="Calibri" w:eastAsia="Calibri" w:hAnsi="Calibri" w:cs="Calibri"/>
-                <w:color w:val="000000"/>
-              </w:rPr>
-              <w:lastRenderedPageBreak/>
-              <w:t>egreso de mi plan de estudio.</w:t>
+              <w:t>Describí una relación que tiene elementos pero que no son coherentes entre mi proyecto y el perfil de egreso de mi plan de estudio.</w:t>
             </w:r>
           </w:p>
         </w:tc>
@@ -6766,7 +6749,6 @@
                 <w:rFonts w:ascii="Calibri" w:eastAsia="Calibri" w:hAnsi="Calibri" w:cs="Calibri"/>
                 <w:color w:val="000000"/>
               </w:rPr>
-              <w:lastRenderedPageBreak/>
               <w:t>Describí una relación sin coherencia entre mi proyecto y el perfil de egreso de mi plan de estudio.</w:t>
             </w:r>
             <w:r>
@@ -6777,7 +6759,6 @@
                 <w:rFonts w:ascii="Calibri" w:eastAsia="Calibri" w:hAnsi="Calibri" w:cs="Calibri"/>
                 <w:color w:val="000000"/>
               </w:rPr>
-              <w:lastRenderedPageBreak/>
               <w:t>O</w:t>
             </w:r>
             <w:r>
@@ -6812,7 +6793,6 @@
                 <w:b/>
                 <w:color w:val="3B3838"/>
               </w:rPr>
-              <w:lastRenderedPageBreak/>
               <w:t>5</w:t>
             </w:r>
           </w:p>
@@ -7051,7 +7031,15 @@
                 <w:rFonts w:ascii="Calibri" w:eastAsia="Calibri" w:hAnsi="Calibri" w:cs="Calibri"/>
                 <w:color w:val="000000"/>
               </w:rPr>
-              <w:t>En caso de posibles dificultades no plantee claramente como las abordaría.</w:t>
+              <w:t xml:space="preserve">En caso de posibles dificultades no plantee claramente </w:t>
+            </w:r>
+            <w:r>
+              <w:rPr>
+                <w:rFonts w:ascii="Calibri" w:eastAsia="Calibri" w:hAnsi="Calibri" w:cs="Calibri"/>
+                <w:color w:val="000000"/>
+              </w:rPr>
+              <w:lastRenderedPageBreak/>
+              <w:t>como las abordaría.</w:t>
             </w:r>
           </w:p>
         </w:tc>
@@ -7072,6 +7060,7 @@
                 <w:rFonts w:ascii="Calibri" w:eastAsia="Calibri" w:hAnsi="Calibri" w:cs="Calibri"/>
                 <w:color w:val="000000"/>
               </w:rPr>
+              <w:lastRenderedPageBreak/>
               <w:t xml:space="preserve">Justifiqué por qué el proyecto puede desarrollarse en el tiempo de la asignatura, sin considerar materiales ni factores externos. </w:t>
             </w:r>
             <w:r>
@@ -7092,7 +7081,15 @@
                 <w:rFonts w:ascii="Calibri" w:eastAsia="Calibri" w:hAnsi="Calibri" w:cs="Calibri"/>
                 <w:color w:val="000000"/>
               </w:rPr>
-              <w:t>En caso de posibles dificultades no plantee como abordarlas.</w:t>
+              <w:t xml:space="preserve">En caso de posibles dificultades no </w:t>
+            </w:r>
+            <w:r>
+              <w:rPr>
+                <w:rFonts w:ascii="Calibri" w:eastAsia="Calibri" w:hAnsi="Calibri" w:cs="Calibri"/>
+                <w:color w:val="000000"/>
+              </w:rPr>
+              <w:lastRenderedPageBreak/>
+              <w:t>plantee como abordarlas.</w:t>
             </w:r>
           </w:p>
         </w:tc>
@@ -7113,6 +7110,7 @@
                 <w:rFonts w:ascii="Calibri" w:eastAsia="Calibri" w:hAnsi="Calibri" w:cs="Calibri"/>
                 <w:color w:val="000000"/>
               </w:rPr>
+              <w:lastRenderedPageBreak/>
               <w:t xml:space="preserve">No justifiqué las razones de porque mi proyecto puede desarrollarse. </w:t>
             </w:r>
             <w:r>
@@ -7467,58 +7465,65 @@
                 <w:rFonts w:ascii="Calibri" w:eastAsia="Calibri" w:hAnsi="Calibri" w:cs="Calibri"/>
                 <w:color w:val="000000"/>
               </w:rPr>
+              <w:t xml:space="preserve">7. Establece un plan de trabajo para su proyecto APT considerando los recursos, duración, facilitadores y obstaculizadores en el desarrollo de las actividades. </w:t>
+            </w:r>
+          </w:p>
+          <w:p>
+            <w:pPr>
+              <w:rPr>
+                <w:rFonts w:ascii="Calibri" w:eastAsia="Calibri" w:hAnsi="Calibri" w:cs="Calibri"/>
+                <w:color w:val="000000"/>
+              </w:rPr>
+            </w:pPr>
+          </w:p>
+        </w:tc>
+        <w:tc>
+          <w:tcPr>
+            <w:tcW w:w="2268" w:type="dxa"/>
+            <w:vAlign w:val="center"/>
+          </w:tcPr>
+          <w:p>
+            <w:pPr>
+              <w:rPr>
+                <w:rFonts w:ascii="Calibri" w:eastAsia="Calibri" w:hAnsi="Calibri" w:cs="Calibri"/>
+                <w:color w:val="000000"/>
+              </w:rPr>
+            </w:pPr>
+            <w:r>
+              <w:rPr>
+                <w:rFonts w:ascii="Calibri" w:eastAsia="Calibri" w:hAnsi="Calibri" w:cs="Calibri"/>
+                <w:color w:val="000000"/>
+              </w:rPr>
+              <w:t xml:space="preserve">Establecí un plan de trabajo con todas las actividades necesarias para cumplir mis objetivos, teniendo en consideración los recursos, duración, facilitadores y obstaculizadores. </w:t>
+            </w:r>
+          </w:p>
+        </w:tc>
+        <w:tc>
+          <w:tcPr>
+            <w:tcW w:w="2126" w:type="dxa"/>
+            <w:vAlign w:val="center"/>
+          </w:tcPr>
+          <w:p>
+            <w:pPr>
+              <w:rPr>
+                <w:rFonts w:ascii="Calibri" w:eastAsia="Calibri" w:hAnsi="Calibri" w:cs="Calibri"/>
+                <w:color w:val="000000"/>
+              </w:rPr>
+            </w:pPr>
+            <w:r>
+              <w:rPr>
+                <w:rFonts w:ascii="Calibri" w:eastAsia="Calibri" w:hAnsi="Calibri" w:cs="Calibri"/>
+                <w:color w:val="000000"/>
+              </w:rPr>
+              <w:t xml:space="preserve">Establecí un plan de trabajo con la mayoría de las actividades necesarias para cumplir mis objetivos, teniendo en consideración los recursos, duración, </w:t>
+            </w:r>
+            <w:r>
+              <w:rPr>
+                <w:rFonts w:ascii="Calibri" w:eastAsia="Calibri" w:hAnsi="Calibri" w:cs="Calibri"/>
+                <w:color w:val="000000"/>
+              </w:rPr>
               <w:lastRenderedPageBreak/>
-              <w:t xml:space="preserve">7. Establece un plan de trabajo para su proyecto APT considerando los recursos, duración, facilitadores y obstaculizadores en el desarrollo de las actividades. </w:t>
-            </w:r>
-          </w:p>
-          <w:p>
-            <w:pPr>
-              <w:rPr>
-                <w:rFonts w:ascii="Calibri" w:eastAsia="Calibri" w:hAnsi="Calibri" w:cs="Calibri"/>
-                <w:color w:val="000000"/>
-              </w:rPr>
-            </w:pPr>
-          </w:p>
-        </w:tc>
-        <w:tc>
-          <w:tcPr>
-            <w:tcW w:w="2268" w:type="dxa"/>
-            <w:vAlign w:val="center"/>
-          </w:tcPr>
-          <w:p>
-            <w:pPr>
-              <w:rPr>
-                <w:rFonts w:ascii="Calibri" w:eastAsia="Calibri" w:hAnsi="Calibri" w:cs="Calibri"/>
-                <w:color w:val="000000"/>
-              </w:rPr>
-            </w:pPr>
-            <w:r>
-              <w:rPr>
-                <w:rFonts w:ascii="Calibri" w:eastAsia="Calibri" w:hAnsi="Calibri" w:cs="Calibri"/>
-                <w:color w:val="000000"/>
-              </w:rPr>
-              <w:t xml:space="preserve">Establecí un plan de trabajo con todas las actividades necesarias para cumplir mis objetivos, teniendo en consideración los recursos, duración, facilitadores y obstaculizadores. </w:t>
-            </w:r>
-          </w:p>
-        </w:tc>
-        <w:tc>
-          <w:tcPr>
-            <w:tcW w:w="2126" w:type="dxa"/>
-            <w:vAlign w:val="center"/>
-          </w:tcPr>
-          <w:p>
-            <w:pPr>
-              <w:rPr>
-                <w:rFonts w:ascii="Calibri" w:eastAsia="Calibri" w:hAnsi="Calibri" w:cs="Calibri"/>
-                <w:color w:val="000000"/>
-              </w:rPr>
-            </w:pPr>
-            <w:r>
-              <w:rPr>
-                <w:rFonts w:ascii="Calibri" w:eastAsia="Calibri" w:hAnsi="Calibri" w:cs="Calibri"/>
-                <w:color w:val="000000"/>
-              </w:rPr>
-              <w:t xml:space="preserve">Establecí un plan de trabajo con la mayoría de las actividades necesarias para cumplir mis objetivos, teniendo en consideración los recursos, duración, facilitadores y obstaculizadores. </w:t>
+              <w:t xml:space="preserve">facilitadores y obstaculizadores. </w:t>
             </w:r>
           </w:p>
         </w:tc>
@@ -7539,7 +7544,16 @@
                 <w:rFonts w:ascii="Calibri" w:eastAsia="Calibri" w:hAnsi="Calibri" w:cs="Calibri"/>
                 <w:color w:val="000000"/>
               </w:rPr>
-              <w:t xml:space="preserve">Establecí un plan de trabajo que carece de actividades necesarias para cumplir mis objetivos y/o no tiene en consideración los recursos, duración, facilitadores y obstaculizadores. </w:t>
+              <w:lastRenderedPageBreak/>
+              <w:t xml:space="preserve">Establecí un plan de trabajo que carece de actividades necesarias para cumplir mis objetivos y/o no tiene en consideración los recursos, duración, </w:t>
+            </w:r>
+            <w:r>
+              <w:rPr>
+                <w:rFonts w:ascii="Calibri" w:eastAsia="Calibri" w:hAnsi="Calibri" w:cs="Calibri"/>
+                <w:color w:val="000000"/>
+              </w:rPr>
+              <w:lastRenderedPageBreak/>
+              <w:t xml:space="preserve">facilitadores y obstaculizadores. </w:t>
             </w:r>
           </w:p>
         </w:tc>
@@ -7560,6 +7574,7 @@
                 <w:rFonts w:ascii="Calibri" w:eastAsia="Calibri" w:hAnsi="Calibri" w:cs="Calibri"/>
                 <w:color w:val="000000"/>
               </w:rPr>
+              <w:lastRenderedPageBreak/>
               <w:t>No establecí un plan de trabajo, o bien este no permite cumplir los objetivos de mi proyecto APT.</w:t>
             </w:r>
           </w:p>
@@ -8032,7 +8047,15 @@
                 <w:rFonts w:ascii="Calibri" w:eastAsia="Calibri" w:hAnsi="Calibri" w:cs="Calibri"/>
                 <w:color w:val="000000"/>
               </w:rPr>
-              <w:t xml:space="preserve">11. Cumple con los indicadores de calidad requeridos en la presentación del diseño del Proyecto APT </w:t>
+              <w:t xml:space="preserve">11. Cumple con los indicadores de calidad requeridos en la presentación del diseño del </w:t>
+            </w:r>
+            <w:r>
+              <w:rPr>
+                <w:rFonts w:ascii="Calibri" w:eastAsia="Calibri" w:hAnsi="Calibri" w:cs="Calibri"/>
+                <w:color w:val="000000"/>
+              </w:rPr>
+              <w:lastRenderedPageBreak/>
+              <w:t xml:space="preserve">Proyecto APT </w:t>
             </w:r>
             <w:proofErr w:type="gramStart"/>
             <w:r>
@@ -8069,7 +8092,16 @@
                 <w:rFonts w:ascii="Calibri" w:eastAsia="Calibri" w:hAnsi="Calibri" w:cs="Calibri"/>
                 <w:color w:val="000000"/>
               </w:rPr>
-              <w:t>El informe cumple con el 100% de los indicadores de calidad disciplinarios requeridos en el diseño del Proyecto APT.</w:t>
+              <w:lastRenderedPageBreak/>
+              <w:t xml:space="preserve">El informe cumple con el 100% de los indicadores de calidad disciplinarios </w:t>
+            </w:r>
+            <w:r>
+              <w:rPr>
+                <w:rFonts w:ascii="Calibri" w:eastAsia="Calibri" w:hAnsi="Calibri" w:cs="Calibri"/>
+                <w:color w:val="000000"/>
+              </w:rPr>
+              <w:lastRenderedPageBreak/>
+              <w:t>requeridos en el diseño del Proyecto APT.</w:t>
             </w:r>
           </w:p>
         </w:tc>
@@ -8090,7 +8122,16 @@
                 <w:rFonts w:ascii="Calibri" w:eastAsia="Calibri" w:hAnsi="Calibri" w:cs="Calibri"/>
                 <w:color w:val="000000"/>
               </w:rPr>
-              <w:t>El informe cumple con el 60% de los indicadores de calidad disciplinarios requeridos en el diseño del Proyecto APT.</w:t>
+              <w:lastRenderedPageBreak/>
+              <w:t xml:space="preserve">El informe cumple con el 60% de los indicadores de calidad </w:t>
+            </w:r>
+            <w:r>
+              <w:rPr>
+                <w:rFonts w:ascii="Calibri" w:eastAsia="Calibri" w:hAnsi="Calibri" w:cs="Calibri"/>
+                <w:color w:val="000000"/>
+              </w:rPr>
+              <w:lastRenderedPageBreak/>
+              <w:t>disciplinarios requeridos en el diseño del Proyecto APT.</w:t>
             </w:r>
           </w:p>
         </w:tc>
@@ -8111,7 +8152,16 @@
                 <w:rFonts w:ascii="Calibri" w:eastAsia="Calibri" w:hAnsi="Calibri" w:cs="Calibri"/>
                 <w:color w:val="000000"/>
               </w:rPr>
-              <w:t>El informe cumple solo con el 30% de los indicadores de calidad disciplinarios requeridos en el diseño del Proyecto APT.</w:t>
+              <w:lastRenderedPageBreak/>
+              <w:t xml:space="preserve">El informe cumple solo con el 30% de los indicadores de calidad </w:t>
+            </w:r>
+            <w:r>
+              <w:rPr>
+                <w:rFonts w:ascii="Calibri" w:eastAsia="Calibri" w:hAnsi="Calibri" w:cs="Calibri"/>
+                <w:color w:val="000000"/>
+              </w:rPr>
+              <w:lastRenderedPageBreak/>
+              <w:t>disciplinarios requeridos en el diseño del Proyecto APT.</w:t>
             </w:r>
           </w:p>
         </w:tc>
@@ -8132,7 +8182,16 @@
                 <w:rFonts w:ascii="Calibri" w:eastAsia="Calibri" w:hAnsi="Calibri" w:cs="Calibri"/>
                 <w:color w:val="000000"/>
               </w:rPr>
-              <w:t>El informe no cumple con los indicadores de calidad disciplinarios requeridos en el diseño del Proyecto APT.</w:t>
+              <w:lastRenderedPageBreak/>
+              <w:t xml:space="preserve">El informe no cumple con los indicadores de calidad </w:t>
+            </w:r>
+            <w:r>
+              <w:rPr>
+                <w:rFonts w:ascii="Calibri" w:eastAsia="Calibri" w:hAnsi="Calibri" w:cs="Calibri"/>
+                <w:color w:val="000000"/>
+              </w:rPr>
+              <w:lastRenderedPageBreak/>
+              <w:t>disciplinarios requeridos en el diseño del Proyecto APT.</w:t>
             </w:r>
           </w:p>
         </w:tc>
@@ -8156,6 +8215,7 @@
                 <w:b/>
                 <w:color w:val="3B3838"/>
               </w:rPr>
+              <w:lastRenderedPageBreak/>
               <w:t>20</w:t>
             </w:r>
           </w:p>
@@ -8182,7 +8242,6 @@
                 <w:rFonts w:ascii="Calibri" w:eastAsia="Calibri" w:hAnsi="Calibri" w:cs="Calibri"/>
                 <w:color w:val="000000"/>
               </w:rPr>
-              <w:lastRenderedPageBreak/>
               <w:t xml:space="preserve">12.  Redacta el </w:t>
             </w:r>
             <w:proofErr w:type="spellStart"/>
@@ -8628,7 +8687,7 @@
           <w:sz w:val="60"/>
           <w:szCs w:val="60"/>
         </w:rPr>
-        <w:t>Data Smart</w:t>
+        <w:t>Data Warehouse</w:t>
       </w:r>
     </w:p>
     <w:p>
@@ -9147,7 +9206,23 @@
           <w:sz w:val="24"/>
           <w:szCs w:val="24"/>
         </w:rPr>
-        <w:t xml:space="preserve">El proyecto Data Smart GCP </w:t>
+        <w:t xml:space="preserve">El proyecto </w:t>
+      </w:r>
+      <w:r>
+        <w:rPr>
+          <w:rFonts w:ascii="Arial" w:eastAsia="Arial" w:hAnsi="Arial" w:cs="Arial"/>
+          <w:sz w:val="24"/>
+          <w:szCs w:val="24"/>
+        </w:rPr>
+        <w:t>Data Warehouse</w:t>
+      </w:r>
+      <w:r>
+        <w:rPr>
+          <w:rFonts w:ascii="Arial" w:eastAsia="Arial" w:hAnsi="Arial" w:cs="Arial"/>
+          <w:sz w:val="24"/>
+          <w:szCs w:val="24"/>
+        </w:rPr>
+        <w:t xml:space="preserve"> GCP </w:t>
       </w:r>
       <w:proofErr w:type="spellStart"/>
       <w:r>
@@ -9237,25 +9312,23 @@
           <w:sz w:val="24"/>
           <w:szCs w:val="24"/>
         </w:rPr>
-        <w:t xml:space="preserve"> Studio para la creación de tableros. Siguiendo una metodología estructurada, este proyecto se adhiere a la metodología de </w:t>
-      </w:r>
-      <w:proofErr w:type="spellStart"/>
-      <w:r>
-        <w:rPr>
-          <w:rFonts w:ascii="Arial" w:eastAsia="Arial" w:hAnsi="Arial" w:cs="Arial"/>
-          <w:sz w:val="24"/>
-          <w:szCs w:val="24"/>
-        </w:rPr>
-        <w:t>Datawarehouse</w:t>
-      </w:r>
-      <w:proofErr w:type="spellEnd"/>
-      <w:r>
-        <w:rPr>
-          <w:rFonts w:ascii="Arial" w:eastAsia="Arial" w:hAnsi="Arial" w:cs="Arial"/>
-          <w:sz w:val="24"/>
-          <w:szCs w:val="24"/>
-        </w:rPr>
-        <w:t xml:space="preserve"> de Ralph Kimball e incorpora prácticas ágiles usando Scrum.</w:t>
+        <w:t xml:space="preserve"> Studio para la creación de tableros. Siguiendo una metodología estructurada, este proyecto se adhiere a la metodología de Data</w:t>
+      </w:r>
+      <w:r>
+        <w:rPr>
+          <w:rFonts w:ascii="Arial" w:eastAsia="Arial" w:hAnsi="Arial" w:cs="Arial"/>
+          <w:sz w:val="24"/>
+          <w:szCs w:val="24"/>
+        </w:rPr>
+        <w:t xml:space="preserve"> W</w:t>
+      </w:r>
+      <w:r>
+        <w:rPr>
+          <w:rFonts w:ascii="Arial" w:eastAsia="Arial" w:hAnsi="Arial" w:cs="Arial"/>
+          <w:sz w:val="24"/>
+          <w:szCs w:val="24"/>
+        </w:rPr>
+        <w:t>arehouse de Ralph Kimball e incorpora prácticas ágiles usando Scrum.</w:t>
       </w:r>
     </w:p>
     <w:p>
@@ -9345,7 +9418,23 @@
           <w:sz w:val="24"/>
           <w:szCs w:val="24"/>
         </w:rPr>
-        <w:t xml:space="preserve"> Data Smart GCP </w:t>
+        <w:t xml:space="preserve"> </w:t>
+      </w:r>
+      <w:r>
+        <w:rPr>
+          <w:rFonts w:ascii="Arial" w:eastAsia="Arial" w:hAnsi="Arial" w:cs="Arial"/>
+          <w:sz w:val="24"/>
+          <w:szCs w:val="24"/>
+        </w:rPr>
+        <w:t>Data Warehouse</w:t>
+      </w:r>
+      <w:r>
+        <w:rPr>
+          <w:rFonts w:ascii="Arial" w:eastAsia="Arial" w:hAnsi="Arial" w:cs="Arial"/>
+          <w:sz w:val="24"/>
+          <w:szCs w:val="24"/>
+        </w:rPr>
+        <w:t xml:space="preserve"> GCP </w:t>
       </w:r>
       <w:proofErr w:type="spellStart"/>
       <w:r>
@@ -11265,16 +11354,14 @@
         </w:rPr>
         <w:t xml:space="preserve"> Desarrollo de procesos ETL con Cloud </w:t>
       </w:r>
-      <w:proofErr w:type="spellStart"/>
-      <w:r>
-        <w:rPr>
-          <w:rFonts w:ascii="Arial" w:eastAsia="Arial" w:hAnsi="Arial" w:cs="Arial"/>
-          <w:sz w:val="24"/>
-          <w:szCs w:val="24"/>
-        </w:rPr>
-        <w:t>Dataflow</w:t>
-      </w:r>
-      <w:proofErr w:type="spellEnd"/>
+      <w:r>
+        <w:rPr>
+          <w:rFonts w:ascii="Arial" w:eastAsia="Arial" w:hAnsi="Arial" w:cs="Arial"/>
+          <w:sz w:val="24"/>
+          <w:szCs w:val="24"/>
+        </w:rPr>
+        <w:t xml:space="preserve">Run </w:t>
+      </w:r>
       <w:r>
         <w:rPr>
           <w:rFonts w:ascii="Arial" w:eastAsia="Arial" w:hAnsi="Arial" w:cs="Arial"/>
@@ -11283,14 +11370,17 @@
         </w:rPr>
         <w:t>/</w:t>
       </w:r>
-      <w:proofErr w:type="spellStart"/>
-      <w:r>
-        <w:rPr>
-          <w:rFonts w:ascii="Arial" w:eastAsia="Arial" w:hAnsi="Arial" w:cs="Arial"/>
-          <w:sz w:val="24"/>
-          <w:szCs w:val="24"/>
-        </w:rPr>
-        <w:t>Dataproc</w:t>
+      <w:r>
+        <w:t xml:space="preserve"> </w:t>
+      </w:r>
+      <w:proofErr w:type="spellStart"/>
+      <w:r>
+        <w:rPr>
+          <w:rFonts w:ascii="Arial" w:eastAsia="Arial" w:hAnsi="Arial" w:cs="Arial"/>
+          <w:sz w:val="24"/>
+          <w:szCs w:val="24"/>
+        </w:rPr>
+        <w:t>Dataform</w:t>
       </w:r>
       <w:proofErr w:type="spellEnd"/>
       <w:r>
@@ -11847,16 +11937,14 @@
         </w:rPr>
         <w:t xml:space="preserve">Pipeline en Modelo </w:t>
       </w:r>
-      <w:proofErr w:type="spellStart"/>
-      <w:r>
-        <w:rPr>
-          <w:rFonts w:ascii="Arial" w:eastAsia="Arial" w:hAnsi="Arial" w:cs="Arial"/>
-          <w:sz w:val="24"/>
-          <w:szCs w:val="24"/>
-        </w:rPr>
-        <w:t>medallon</w:t>
-      </w:r>
-      <w:proofErr w:type="spellEnd"/>
+      <w:r>
+        <w:rPr>
+          <w:rFonts w:ascii="Arial" w:eastAsia="Arial" w:hAnsi="Arial" w:cs="Arial"/>
+          <w:sz w:val="24"/>
+          <w:szCs w:val="24"/>
+        </w:rPr>
+        <w:t>medallón</w:t>
+      </w:r>
     </w:p>
     <w:p>
       <w:pPr>
@@ -12130,7 +12218,23 @@
           <w:sz w:val="24"/>
           <w:szCs w:val="24"/>
         </w:rPr>
-        <w:t xml:space="preserve"> Data Smart GCP </w:t>
+        <w:t xml:space="preserve"> </w:t>
+      </w:r>
+      <w:r>
+        <w:rPr>
+          <w:rFonts w:ascii="Arial" w:eastAsia="Arial" w:hAnsi="Arial" w:cs="Arial"/>
+          <w:sz w:val="24"/>
+          <w:szCs w:val="24"/>
+        </w:rPr>
+        <w:t>Data Warehouse</w:t>
+      </w:r>
+      <w:r>
+        <w:rPr>
+          <w:rFonts w:ascii="Arial" w:eastAsia="Arial" w:hAnsi="Arial" w:cs="Arial"/>
+          <w:sz w:val="24"/>
+          <w:szCs w:val="24"/>
+        </w:rPr>
+        <w:t xml:space="preserve"> GCP </w:t>
       </w:r>
       <w:proofErr w:type="spellStart"/>
       <w:r>
@@ -13414,7 +13518,23 @@
           <w:sz w:val="24"/>
           <w:szCs w:val="24"/>
         </w:rPr>
-        <w:t xml:space="preserve"> Data Smart GCP </w:t>
+        <w:t xml:space="preserve"> </w:t>
+      </w:r>
+      <w:r>
+        <w:rPr>
+          <w:rFonts w:ascii="Arial" w:eastAsia="Arial" w:hAnsi="Arial" w:cs="Arial"/>
+          <w:sz w:val="24"/>
+          <w:szCs w:val="24"/>
+        </w:rPr>
+        <w:t>Data Warehouse</w:t>
+      </w:r>
+      <w:r>
+        <w:rPr>
+          <w:rFonts w:ascii="Arial" w:eastAsia="Arial" w:hAnsi="Arial" w:cs="Arial"/>
+          <w:sz w:val="24"/>
+          <w:szCs w:val="24"/>
+        </w:rPr>
+        <w:t xml:space="preserve"> GCP </w:t>
       </w:r>
       <w:proofErr w:type="spellStart"/>
       <w:r>
@@ -17560,7 +17680,6 @@
   <w:style w:type="character" w:default="1" w:styleId="Fuentedeprrafopredeter">
     <w:name w:val="Default Paragraph Font"/>
     <w:uiPriority w:val="1"/>
-    <w:semiHidden/>
     <w:unhideWhenUsed/>
   </w:style>
   <w:style w:type="table" w:default="1" w:styleId="Tablanormal">
@@ -17991,7 +18110,6 @@
     <w:name w:val="Hyperlink"/>
     <w:basedOn w:val="Fuentedeprrafopredeter"/>
     <w:uiPriority w:val="99"/>
-    <w:semiHidden/>
     <w:unhideWhenUsed/>
     <w:rsid w:val="00DE63DA"/>
     <w:rPr>
@@ -18065,9 +18183,7 @@
       <w:tblStyleRowBandSize w:val="1"/>
       <w:tblStyleColBandSize w:val="1"/>
       <w:tblCellMar>
-        <w:top w:w="0" w:type="dxa"/>
         <w:left w:w="70" w:type="dxa"/>
-        <w:bottom w:w="0" w:type="dxa"/>
         <w:right w:w="70" w:type="dxa"/>
       </w:tblCellMar>
     </w:tblPr>
@@ -18086,9 +18202,7 @@
       <w:tblStyleRowBandSize w:val="1"/>
       <w:tblStyleColBandSize w:val="1"/>
       <w:tblCellMar>
-        <w:top w:w="0" w:type="dxa"/>
         <w:left w:w="108" w:type="dxa"/>
-        <w:bottom w:w="0" w:type="dxa"/>
         <w:right w:w="108" w:type="dxa"/>
       </w:tblCellMar>
     </w:tblPr>
@@ -18107,9 +18221,7 @@
       <w:tblStyleRowBandSize w:val="1"/>
       <w:tblStyleColBandSize w:val="1"/>
       <w:tblCellMar>
-        <w:top w:w="0" w:type="dxa"/>
         <w:left w:w="108" w:type="dxa"/>
-        <w:bottom w:w="0" w:type="dxa"/>
         <w:right w:w="108" w:type="dxa"/>
       </w:tblCellMar>
     </w:tblPr>
@@ -18120,9 +18232,7 @@
       <w:tblStyleRowBandSize w:val="1"/>
       <w:tblStyleColBandSize w:val="1"/>
       <w:tblCellMar>
-        <w:top w:w="0" w:type="dxa"/>
         <w:left w:w="115" w:type="dxa"/>
-        <w:bottom w:w="0" w:type="dxa"/>
         <w:right w:w="115" w:type="dxa"/>
       </w:tblCellMar>
     </w:tblPr>
@@ -18141,9 +18251,7 @@
       <w:tblStyleRowBandSize w:val="1"/>
       <w:tblStyleColBandSize w:val="1"/>
       <w:tblCellMar>
-        <w:top w:w="0" w:type="dxa"/>
         <w:left w:w="108" w:type="dxa"/>
-        <w:bottom w:w="0" w:type="dxa"/>
         <w:right w:w="108" w:type="dxa"/>
       </w:tblCellMar>
     </w:tblPr>
@@ -18154,9 +18262,7 @@
       <w:tblStyleRowBandSize w:val="1"/>
       <w:tblStyleColBandSize w:val="1"/>
       <w:tblCellMar>
-        <w:top w:w="0" w:type="dxa"/>
         <w:left w:w="115" w:type="dxa"/>
-        <w:bottom w:w="0" w:type="dxa"/>
         <w:right w:w="115" w:type="dxa"/>
       </w:tblCellMar>
     </w:tblPr>
@@ -18175,12 +18281,22 @@
       <w:tblStyleRowBandSize w:val="1"/>
       <w:tblStyleColBandSize w:val="1"/>
       <w:tblCellMar>
-        <w:top w:w="0" w:type="dxa"/>
         <w:left w:w="108" w:type="dxa"/>
-        <w:bottom w:w="0" w:type="dxa"/>
         <w:right w:w="108" w:type="dxa"/>
       </w:tblCellMar>
     </w:tblPr>
+  </w:style>
+  <w:style w:type="character" w:styleId="Mencinsinresolver">
+    <w:name w:val="Unresolved Mention"/>
+    <w:basedOn w:val="Fuentedeprrafopredeter"/>
+    <w:uiPriority w:val="99"/>
+    <w:semiHidden/>
+    <w:unhideWhenUsed/>
+    <w:rsid w:val="00FF6275"/>
+    <w:rPr>
+      <w:color w:val="605E5C"/>
+      <w:shd w:val="clear" w:color="auto" w:fill="E1DFDD"/>
+    </w:rPr>
   </w:style>
 </w:styles>
 </file>

</xml_diff>